<commit_message>
Atualização funções (COMEÇO ANEXOF)
</commit_message>
<xml_diff>
--- a/gerados/anexo_e1_editado.docx
+++ b/gerados/anexo_e1_editado.docx
@@ -169,15 +169,15 @@
       <style:text-properties fo:font-size="11pt" style:font-size-asian="11pt" style:font-name-complex="Arial2" style:font-size-complex="11pt" style:font-weight-complex="bold"/>
     </style:style>
     <style:style style:name="P12" style:family="paragraph">
+      <loext:graphic-properties draw:fill="none"/>
+      <style:paragraph-properties fo:text-align="start"/>
+      <style:text-properties fo:font-size="18pt"/>
+    </style:style>
+    <style:style style:name="P13" style:family="paragraph">
       <loext:graphic-properties draw:fill="solid" draw:fill-color="#2e75b6"/>
       <style:paragraph-properties fo:text-align="start"/>
       <style:text-properties fo:font-size="18pt"/>
     </style:style>
-    <style:style style:name="P13" style:family="paragraph">
-      <loext:graphic-properties draw:fill="none"/>
-      <style:paragraph-properties fo:text-align="start"/>
-      <style:text-properties fo:font-size="18pt"/>
-    </style:style>
     <style:style style:name="P14" style:family="paragraph" style:parent-style-name="Frame_20_contents">
       <style:paragraph-properties fo:margin-top="0.212cm" fo:margin-bottom="0cm" style:contextual-spacing="false" fo:text-align="end" style:justify-single-word="false"/>
     </style:style>
@@ -209,7 +209,7 @@
       <style:text-properties fo:color="#000000" loext:opacity="100%" fo:font-size="10pt" officeooo:rsid="00149964" style:font-size-asian="10pt" style:font-name-complex="Arial2"/>
     </style:style>
     <style:style style:name="T10" style:family="text">
-      <style:text-properties fo:color="#000000" loext:opacity="100%" fo:font-size="10pt" officeooo:rsid="00131c80" style:font-size-asian="10pt" style:font-name-complex="Arial2"/>
+      <style:text-properties fo:color="#000000" loext:opacity="100%" fo:font-size="10pt" officeooo:rsid="00172704" style:font-size-asian="10pt" style:font-name-complex="Arial2"/>
     </style:style>
     <style:style style:name="T11" style:family="text">
       <style:text-properties fo:color="#000000" loext:opacity="100%" fo:font-size="10pt" officeooo:rsid="0011078b" style:font-size-asian="10pt" style:font-name-complex="Arial2"/>
@@ -218,30 +218,33 @@
       <style:text-properties fo:color="#000000" loext:opacity="100%" fo:font-size="10pt" officeooo:rsid="0011078b" fo:background-color="#c0c0c0" loext:char-shading-value="0" style:font-size-asian="10pt" style:font-name-complex="Arial2"/>
     </style:style>
     <style:style style:name="T13" style:family="text">
+      <style:text-properties fo:color="#000000" loext:opacity="100%" fo:font-size="10pt" officeooo:rsid="00131c80" style:font-size-asian="10pt" style:font-name-complex="Arial2"/>
+    </style:style>
+    <style:style style:name="T14" style:family="text">
       <style:text-properties fo:color="#000000" loext:opacity="100%" fo:font-size="10pt" style:text-underline-style="solid" style:text-underline-width="auto" style:text-underline-color="font-color" style:font-size-asian="10pt" style:font-name-complex="Arial2"/>
     </style:style>
-    <style:style style:name="T14" style:family="text">
+    <style:style style:name="T15" style:family="text">
       <style:text-properties fo:color="#000000" loext:opacity="100%" fo:font-size="10pt" style:text-underline-style="solid" style:text-underline-width="auto" style:text-underline-color="font-color" fo:background-color="#c0c0c0" loext:char-shading-value="0" style:font-size-asian="10pt" style:font-name-complex="Arial2"/>
     </style:style>
-    <style:style style:name="T15" style:family="text">
+    <style:style style:name="T16" style:family="text">
       <style:text-properties fo:font-size="8pt" style:text-underline-style="solid" style:text-underline-width="auto" style:text-underline-color="font-color" officeooo:rsid="00131c80" style:font-size-asian="8pt" style:font-name-complex="Arial2" style:font-size-complex="6pt"/>
     </style:style>
-    <style:style style:name="T16" style:family="text">
+    <style:style style:name="T17" style:family="text">
       <style:text-properties fo:font-size="10pt" style:text-underline-style="solid" style:text-underline-width="auto" style:text-underline-color="font-color" fo:background-color="#c0c0c0" loext:char-shading-value="0" style:font-size-asian="10pt" style:font-name-complex="Arial2"/>
     </style:style>
-    <style:style style:name="T17" style:family="text">
+    <style:style style:name="T18" style:family="text">
       <style:text-properties fo:font-size="8pt" style:text-underline-style="solid" style:text-underline-width="auto" style:text-underline-color="font-color" style:font-size-asian="8pt" style:font-name-complex="Arial2" style:font-size-complex="6pt"/>
     </style:style>
-    <style:style style:name="T18" style:family="text">
+    <style:style style:name="T19" style:family="text">
       <style:text-properties fo:font-size="11pt" style:font-size-asian="11pt" style:font-name-complex="Arial2" style:font-size-complex="11pt" style:font-weight-complex="bold"/>
     </style:style>
-    <style:style style:name="T19" style:family="text">
+    <style:style style:name="T20" style:family="text">
       <style:text-properties fo:color="#000000" loext:opacity="100%" style:font-name="Calibri" fo:font-size="10pt" style:font-size-asian="10pt" style:font-name-complex="Calibri1"/>
     </style:style>
-    <style:style style:name="T20" style:family="text">
+    <style:style style:name="T21" style:family="text">
       <style:text-properties fo:font-weight="bold" style:font-weight-asian="bold" style:font-size-complex="12pt"/>
     </style:style>
-    <style:style style:name="T21" style:family="text">
+    <style:style style:name="T22" style:family="text">
       <style:text-properties fo:font-variant="small-caps" fo:color="#ffffff" loext:opacity="100%" fo:font-weight="bold" style:font-weight-asian="bold" style:font-name-complex="Calibri1" style:font-size-complex="12pt">
         <loext:char-complex-color loext:theme-type="light1" loext:color-type="theme"/>
       </style:text-properties>
@@ -249,7 +252,10 @@
     <style:style style:name="fr1" style:family="graphic" style:parent-style-name="Graphics">
       <style:graphic-properties fo:margin-left="0.318cm" fo:margin-right="0.318cm" fo:margin-top="0cm" fo:margin-bottom="0cm" style:run-through="background" style:wrap="parallel" style:number-wrapped-paragraphs="no-limit" style:wrap-contour="false" style:vertical-pos="from-top" style:vertical-rel="paragraph" style:horizontal-pos="from-left" style:horizontal-rel="paragraph" fo:background-color="transparent" draw:fill="none" draw:fill-color="#729fcf" draw:secondary-fill-color="#729fcf" draw:gradient-step-count="0" draw:fill-hatch-solid="false" draw:opacity="100%" draw:fill-image-width="0cm" draw:fill-image-height="0cm" style:repeat="repeat" draw:fill-image-ref-point-x="0%" draw:fill-image-ref-point-y="0%" draw:fill-image-ref-point="center" draw:tile-repeat-offset="0% horizontal" fo:padding="0cm" fo:border="none" style:mirror="none" fo:clip="rect(0cm, 0cm, 0cm, 0cm)" draw:luminance="0%" draw:contrast="0%" draw:red="0%" draw:green="0%" draw:blue="0%" draw:gamma="100%" draw:color-inversion="false" draw:image-opacity="100%" draw:color-mode="standard" draw:wrap-influence-on-position="once-concurrent" loext:allow-overlap="true" loext:decorative="false"/>
     </style:style>
-    <style:style style:name="gr1" style:family="graphic">
+    <style:style style:name="gr1" style:family="graphic" style:parent-style-name="Frame">
+      <style:graphic-properties draw:stroke="none" svg:stroke-width="0.018cm" draw:fill="none" loext:fill-use-slide-background="false" draw:textarea-vertical-align="top" draw:auto-grow-height="false" fo:min-height="0.76cm" fo:min-width="20.045cm" fo:padding-top="0cm" fo:padding-bottom="0cm" fo:padding-left="0.706cm" fo:padding-right="0.254cm" fo:wrap-option="wrap" loext:decorative="false" fo:margin-left="0cm" fo:margin-right="0cm" fo:margin-top="0cm" fo:margin-bottom="0.035cm" style:run-through="background" style:wrap="run-through" style:number-wrapped-paragraphs="no-limit" style:vertical-pos="from-top" style:vertical-rel="page" style:horizontal-pos="from-left" style:horizontal-rel="page" draw:wrap-influence-on-position="once-concurrent" loext:allow-overlap="true" style:flow-with-text="false"/>
+    </style:style>
+    <style:style style:name="gr2" style:family="graphic">
       <style:graphic-properties draw:stroke="solid" svg:stroke-width="0.035cm" svg:stroke-color="#2e75b6" draw:stroke-linejoin="miter" svg:stroke-linecap="butt" draw:fill="solid" draw:fill-color="#2e75b6" draw:textarea-vertical-align="top" draw:auto-grow-height="false" fo:min-height="2.251cm" fo:min-width="21.19cm" fo:padding-top="0.125cm" fo:padding-bottom="0.125cm" fo:padding-left="0.25cm" fo:padding-right="0.25cm" fo:wrap-option="wrap" loext:decorative="false" fo:margin-left="0cm" fo:margin-right="0.062cm" fo:margin-top="0cm" fo:margin-bottom="0.041cm" style:run-through="background" style:wrap="run-through" style:number-wrapped-paragraphs="no-limit" style:vertical-pos="from-top" style:vertical-rel="paragraph" style:horizontal-pos="from-left" style:horizontal-rel="paragraph" draw:wrap-influence-on-position="once-concurrent" loext:allow-overlap="true" style:flow-with-text="false">
         <loext:stroke-complex-color loext:theme-type="accent1" loext:color-type="theme">
           <loext:transformation loext:type="lummod" loext:value="7500"/>
@@ -259,16 +265,10 @@
         </loext:fill-complex-color>
       </style:graphic-properties>
     </style:style>
-    <style:style style:name="gr2" style:family="graphic" style:parent-style-name="Frame">
-      <style:graphic-properties draw:stroke="none" svg:stroke-width="0.018cm" draw:fill="none" loext:fill-use-slide-background="false" draw:textarea-vertical-align="top" draw:auto-grow-height="false" fo:min-height="0.76cm" fo:min-width="20.045cm" fo:padding-top="0cm" fo:padding-bottom="0cm" fo:padding-left="0.706cm" fo:padding-right="0.254cm" fo:wrap-option="wrap" loext:decorative="false" fo:margin-left="0cm" fo:margin-right="0cm" fo:margin-top="0cm" fo:margin-bottom="0.035cm" style:run-through="background" style:wrap="run-through" style:number-wrapped-paragraphs="no-limit" style:vertical-pos="from-top" style:vertical-rel="page" style:horizontal-pos="from-left" style:horizontal-rel="page" draw:wrap-influence-on-position="once-concurrent" loext:allow-overlap="true" style:flow-with-text="false"/>
-    </style:style>
-    <style:style style:name="gr3" style:family="graphic">
-      <style:graphic-properties draw:stroke="none" svg:stroke-width="0.018cm" draw:fill="none" loext:fill-use-slide-background="false" draw:textarea-vertical-align="top" draw:auto-grow-height="false" fo:min-height="0.76cm" fo:min-width="20.045cm" fo:padding-top="0cm" fo:padding-bottom="0cm" fo:padding-left="0.706cm" fo:padding-right="0.254cm" fo:wrap-option="wrap" loext:decorative="false" fo:margin-left="0cm" fo:margin-right="0cm" fo:margin-top="0cm" fo:margin-bottom="0.035cm" style:run-through="background" style:wrap="run-through" style:number-wrapped-paragraphs="no-limit" style:vertical-pos="from-top" style:vertical-rel="page" style:horizontal-pos="from-left" style:horizontal-rel="page" draw:wrap-influence-on-position="once-concurrent" loext:allow-overlap="true" style:flow-with-text="false"/>
-    </style:style>
-    <style:style style:name="gr4" style:family="graphic" style:parent-style-name="Frame">
+    <style:style style:name="gr3" style:family="graphic" style:parent-style-name="Frame">
       <style:graphic-properties draw:stroke="none" svg:stroke-width="0cm" draw:fill="none" loext:fill-use-slide-background="false" draw:textarea-vertical-align="top" draw:auto-grow-height="false" fo:min-height="1.52cm" fo:min-width="13.097cm" fo:padding-top="0.127cm" fo:padding-bottom="0.127cm" fo:padding-left="0.254cm" fo:padding-right="0.254cm" fo:wrap-option="wrap" loext:decorative="false" fo:margin-left="0cm" fo:margin-right="0cm" fo:margin-top="0cm" fo:margin-bottom="0.026cm" style:run-through="background" style:wrap="run-through" style:number-wrapped-paragraphs="no-limit" style:vertical-pos="from-top" style:vertical-rel="paragraph" style:horizontal-pos="from-left" style:horizontal-rel="page-content" draw:wrap-influence-on-position="once-concurrent" loext:allow-overlap="true" style:flow-with-text="false"/>
     </style:style>
-    <style:style style:name="gr5" style:family="graphic">
+    <style:style style:name="gr4" style:family="graphic">
       <style:graphic-properties draw:stroke="none" svg:stroke-width="0cm" draw:fill="none" loext:fill-use-slide-background="false" draw:textarea-vertical-align="top" draw:auto-grow-height="false" fo:min-height="1.52cm" fo:min-width="13.097cm" fo:padding-top="0.127cm" fo:padding-bottom="0.127cm" fo:padding-left="0.254cm" fo:padding-right="0.254cm" fo:wrap-option="wrap" loext:decorative="false" fo:margin-left="0cm" fo:margin-right="0cm" fo:margin-top="0cm" fo:margin-bottom="0.026cm" style:run-through="background" style:wrap="run-through" style:number-wrapped-paragraphs="no-limit" style:vertical-pos="from-top" style:vertical-rel="paragraph" style:horizontal-pos="from-left" style:horizontal-rel="page-content" draw:wrap-influence-on-position="once-concurrent" loext:allow-overlap="true" style:flow-with-text="false"/>
     </style:style>
   </office:automatic-styles>
@@ -315,7 +315,7 @@
               <text:bookmark-start text:name="permission-for-group:1789680364:everyone"/>
               <text:span text:style-name="T2"> </text:span>
               <text:bookmark-end text:name="permission-for-group:1789680364:everyone"/>
-              <text:span text:style-name="T3">89875412</text:span>
+              <text:span text:style-name="T3">5898541</text:span>
             </text:p>
           </table:table-cell>
           <table:covered-table-cell/>
@@ -514,7 +514,7 @@
           <table:covered-table-cell/>
           <table:table-cell table:style-name="Tabela1.A14" table:number-columns-spanned="2" office:value-type="string">
             <text:p text:style-name="P2" loext:marker-style-name="T2">
-              <text:span text:style-name="T7">2.68 K</text:span>
+              <text:span text:style-name="T7">4.0 K</text:span>
               <text:span text:style-name="T2">W (Valor de potência instalada total de geração, em kW)</text:span>
             </text:p>
           </table:table-cell>
@@ -589,10 +589,7 @@
             </text:p>
             <text:p text:style-name="P4" loext:marker-style-name="T2">
               <text:span text:style-name="T2">Quantidade instalada: </text:span>
-              <text:bookmark-start text:name="permission-for-group:1763144363:everyone"/>
-              <text:span text:style-name="T10">#</text:span>
-              <text:bookmark-end text:name="permission-for-group:1763144363:everyone"/>
-              <text:span text:style-name="T10">QNTINV</text:span>
+              <text:span text:style-name="T10">2</text:span>
             </text:p>
             <text:p text:style-name="P4" loext:marker-style-name="T2">
               <text:span text:style-name="T2">Tensão nominal de conexão à rede: </text:span>
@@ -984,7 +981,7 @@
               <text:bookmark-start text:name="permission-for-group:132653521:everyone"/>
               <text:span text:style-name="T2"> </text:span>
               <text:bookmark-end text:name="permission-for-group:132653521:everyone"/>
-              <text:span text:style-name="T10">João Técnico</text:span>
+              <text:span text:style-name="T13">João Técnico</text:span>
             </text:p>
           </table:table-cell>
           <table:covered-table-cell/>
@@ -995,7 +992,7 @@
           <table:table-cell table:style-name="Tabela1.A3" table:number-columns-spanned="4" office:value-type="string">
             <text:p text:style-name="P1" loext:marker-style-name="T2">
               <text:span text:style-name="T2">5.2 Informações para contato (telefone/e-mail): </text:span>
-              <text:span text:style-name="T10">(17) 99999-9999 / joao@empresa.com</text:span>
+              <text:span text:style-name="T13">(17) 99999-9999 / joao@empresa.com</text:span>
             </text:p>
           </table:table-cell>
           <table:covered-table-cell/>
@@ -1016,21 +1013,21 @@
         </table:table-row>
         <table:table-row table:style-name="Tabela1.42">
           <table:table-cell table:style-name="Tabela1.A43" table:number-columns-spanned="2" office:value-type="string">
-            <text:p text:style-name="P8" loext:marker-style-name="T13">
-              <text:span text:style-name="T14">São José do Rio Preto-SP</text:span>
+            <text:p text:style-name="P8" loext:marker-style-name="T14">
+              <text:span text:style-name="T15">São José do Rio Preto-SP</text:span>
             </text:p>
           </table:table-cell>
           <table:covered-table-cell/>
           <table:table-cell table:style-name="Tabela1.C43" office:value-type="string">
-            <text:p text:style-name="P9" loext:marker-style-name="T13">
+            <text:p text:style-name="P9" loext:marker-style-name="T14">
               <text:span text:style-name="Placeholder_20_Text">
-                <text:span text:style-name="T15">15 de abril de 2025</text:span>
+                <text:span text:style-name="T16">15 de abril de 2025</text:span>
               </text:span>
             </text:p>
           </table:table-cell>
           <table:table-cell table:style-name="Tabela1.D43" office:value-type="string">
-            <text:p text:style-name="P5" loext:marker-style-name="T13">
-              <text:span text:style-name="T14"/>
+            <text:p text:style-name="P5" loext:marker-style-name="T14">
+              <text:span text:style-name="T15"/>
             </text:p>
           </table:table-cell>
         </table:table-row>
@@ -1125,34 +1122,34 @@
         </table:table-row>
         <table:table-row table:style-name="Tabela1.42">
           <table:table-cell table:style-name="Tabela1.A43" table:number-columns-spanned="2" office:value-type="string">
-            <text:p text:style-name="P5" loext:marker-style-name="T13">
+            <text:p text:style-name="P5" loext:marker-style-name="T14">
               <text:bookmark-start text:name="permission-for-group:741475795:everyone"/>
-              <text:span text:style-name="T16">Informar</text:span>
+              <text:span text:style-name="T17">Informar</text:span>
               <text:bookmark-end text:name="permission-for-group:741475795:everyone"/>
-              <text:span text:style-name="T14"/>
+              <text:span text:style-name="T15"/>
             </text:p>
           </table:table-cell>
           <table:covered-table-cell/>
           <table:table-cell table:style-name="Tabela1.C43" office:value-type="string">
-            <text:p text:style-name="P5" loext:marker-style-name="T13">
-              <field:fieldmark-start text:name="__Fieldmark__767_749978066" field:type="vnd.oasis.opendocument.field.FORMDATE">
+            <text:p text:style-name="P5" loext:marker-style-name="T14">
+              <field:fieldmark-start text:name="__Fieldmark__732_3932970804" field:type="vnd.oasis.opendocument.field.FORMDATE">
                 <field:param field:name="DateField_DateFormat" field:value="dd/MM/yyyy"/>
                 <field:param field:name="DateField_DateFormat_Language" field:value="pt-BR"/>
               </field:fieldmark-start>
               <field:fieldmark-separator/>
               <text:span text:style-name="Placeholder_20_Text">
-                <text:span text:style-name="T17">Clique ou toque aqui para inserir uma data.</text:span>
+                <text:span text:style-name="T18">Clique ou toque aqui para inserir uma data.</text:span>
               </text:span>
               <field:fieldmark-end/>
               <text:bookmark text:name="permission-for-group:707080078:everyone"/>
             </text:p>
           </table:table-cell>
           <table:table-cell table:style-name="Tabela1.D43" office:value-type="string">
-            <text:p text:style-name="P5" loext:marker-style-name="T13">
+            <text:p text:style-name="P5" loext:marker-style-name="T14">
               <text:bookmark-start text:name="permission-for-group:1798635532:everyone"/>
-              <text:span text:style-name="T16">Inserir</text:span>
+              <text:span text:style-name="T17">Inserir</text:span>
               <text:bookmark-end text:name="permission-for-group:1798635532:everyone"/>
-              <text:span text:style-name="T14"/>
+              <text:span text:style-name="T15"/>
             </text:p>
           </table:table-cell>
         </table:table-row>
@@ -1192,8 +1189,8 @@
           </table:table-cell>
         </table:table-row>
       </table:table>
-      <text:p text:style-name="P11" loext:marker-style-name="T18"/>
-      <text:p text:style-name="P11" loext:marker-style-name="T18"/>
+      <text:p text:style-name="P11" loext:marker-style-name="T19"/>
+      <text:p text:style-name="P11" loext:marker-style-name="T19"/>
     </office:text>
   </office:body>
 </office:document-content>
@@ -1204,11 +1201,11 @@
   <office:meta>
     <dc:title>Procedimentos para ajustes da tensão de operação</dc:title>
     <meta:initial-creator>Suporte Local</meta:initial-creator>
-    <meta:editing-cycles>33</meta:editing-cycles>
+    <meta:editing-cycles>34</meta:editing-cycles>
     <meta:print-date>2023-06-15T19:11:00</meta:print-date>
     <meta:creation-date>2024-09-16T11:14:00</meta:creation-date>
-    <dc:date>2025-04-15T14:14:21.659966400</dc:date>
-    <meta:editing-duration>PT32M26S</meta:editing-duration>
+    <dc:date>2025-04-15T17:37:13.734563800</dc:date>
+    <meta:editing-duration>PT33M1S</meta:editing-duration>
     <meta:generator>LibreOffice/25.2.2.2$Windows_X86_64 LibreOffice_project/7370d4be9e3cf6031a51beef54ff3bda878e3fac</meta:generator>
     <meta:document-statistic meta:table-count="1" meta:image-count="1" meta:object-count="0" meta:page-count="3" meta:paragraph-count="91" meta:word-count="1194" meta:character-count="7911" meta:non-whitespace-character-count="6767"/>
     <meta:user-defined meta:name="AppVersion">16.0000</meta:user-defined>
@@ -1232,7 +1229,7 @@
 <office:document-settings xmlns:office="urn:oasis:names:tc:opendocument:xmlns:office:1.0" xmlns:ooo="http://openoffice.org/2004/office" xmlns:xlink="http://www.w3.org/1999/xlink" xmlns:config="urn:oasis:names:tc:opendocument:xmlns:config:1.0" office:version="1.4">
   <office:settings>
     <config:config-item-set config:name="ooo:view-settings">
-      <config:config-item config:name="ViewAreaTop" config:type="long">11996</config:config-item>
+      <config:config-item config:name="ViewAreaTop" config:type="long">43517</config:config-item>
       <config:config-item config:name="ViewAreaLeft" config:type="long">0</config:config-item>
       <config:config-item config:name="ViewAreaWidth" config:type="long">38044</config:config-item>
       <config:config-item config:name="ViewAreaHeight" config:type="long">14937</config:config-item>
@@ -1241,12 +1238,12 @@
       <config:config-item-map-indexed config:name="Views">
         <config:config-item-map-entry>
           <config:config-item config:name="ViewId" config:type="string">view2</config:config-item>
-          <config:config-item config:name="ViewLeft" config:type="long">16378</config:config-item>
-          <config:config-item config:name="ViewTop" config:type="long">17958</config:config-item>
+          <config:config-item config:name="ViewLeft" config:type="long">22516</config:config-item>
+          <config:config-item config:name="ViewTop" config:type="long">22112</config:config-item>
           <config:config-item config:name="VisibleLeft" config:type="long">0</config:config-item>
-          <config:config-item config:name="VisibleTop" config:type="long">11996</config:config-item>
+          <config:config-item config:name="VisibleTop" config:type="long">43517</config:config-item>
           <config:config-item config:name="VisibleRight" config:type="long">38042</config:config-item>
-          <config:config-item config:name="VisibleBottom" config:type="long">26931</config:config-item>
+          <config:config-item config:name="VisibleBottom" config:type="long">58452</config:config-item>
           <config:config-item config:name="ZoomType" config:type="short">0</config:config-item>
           <config:config-item config:name="ViewLayoutColumns" config:type="short">1</config:config-item>
           <config:config-item config:name="ViewLayoutBookMode" config:type="boolean">false</config:config-item>
@@ -1312,7 +1309,7 @@
       <config:config-item config:name="IgnoreTabsAndBlanksForLineCalculation" config:type="boolean">true</config:config-item>
       <config:config-item config:name="IgnoreHiddenCharsForLineCalculation" config:type="boolean">true</config:config-item>
       <config:config-item config:name="TabAtLeftIndentForParagraphsInList" config:type="boolean">true</config:config-item>
-      <config:config-item config:name="Rsid" config:type="int">1437858</config:config-item>
+      <config:config-item config:name="Rsid" config:type="int">1517316</config:config-item>
       <config:config-item config:name="RsidRoot" config:type="int">1116043</config:config-item>
       <config:config-item config:name="LoadReadonly" config:type="boolean">false</config:config-item>
       <config:config-item config:name="ClipAsCharacterAnchoredWriterFlyFrames" config:type="boolean">false</config:config-item>
@@ -1402,7 +1399,7 @@
   <office:styles>
     <style:default-style style:family="graphic">
       <style:graphic-properties svg:stroke-color="#3465a4" draw:fill-color="#729fcf" fo:wrap-option="no-wrap" draw:shadow-offset-x="0.3cm" draw:shadow-offset-y="0.3cm" draw:start-line-spacing-horizontal="0.283cm" draw:start-line-spacing-vertical="0.283cm" draw:end-line-spacing-horizontal="0.283cm" draw:end-line-spacing-vertical="0.283cm" style:writing-mode="lr-tb" style:flow-with-text="false"/>
-      <style:paragraph-properties style:text-autospace="ideograph-alpha" style:line-break="strict" loext:tab-stop-distance="0cm" style:writing-mode="lr-tb" style:font-independent-line-spacing="false">
+      <style:paragraph-properties style:text-autospace="ideograph-alpha" style:line-break="strict" loext:tab-stop-distance="0cm" style:font-independent-line-spacing="false">
         <style:tab-stops/>
       </style:paragraph-properties>
       <style:text-properties style:use-window-font-color="true" loext:opacity="0%" style:font-name="Times New Roman" fo:font-size="10pt" fo:language="pt" fo:country="BR" style:letter-kerning="false" style:font-name-asian="Times New Roman1" style:font-size-asian="10pt" style:language-asian="pt" style:country-asian="BR" style:font-name-complex="Times New Roman1" style:font-size-complex="10pt" style:language-complex="ar" style:country-complex="SA"/>
@@ -8596,7 +8593,7 @@
             <svg:desc>Logotipo, nome da empresa
 Descrição gerada automaticamente</svg:desc>
           </draw:frame>
-          <draw:custom-shape text:anchor-type="char" draw:z-index="11" draw:name="Retângulo 1" draw:style-name="Mgr2" draw:text-style-name="MP3" svg:width="21.69cm" svg:height="2.5cm" svg:x="-2.54cm" svg:y="-1.602cm">
+          <draw:custom-shape text:anchor-type="char" draw:z-index="8" draw:name="Retângulo 1" draw:style-name="Mgr2" draw:text-style-name="MP3" svg:width="21.69cm" svg:height="2.5cm" svg:x="-2.54cm" svg:y="-1.602cm">
             <text:p/>
             <draw:enhanced-geometry draw:mirror-horizontal="false" draw:mirror-vertical="false" svg:viewBox="0 0 0 0" draw:text-areas="0 0 ?f3 ?f2" draw:type="ooxml-rect" draw:enhanced-path="M 0 0 L ?f3 0 ?f3 ?f2 0 ?f2 Z N">
               <draw:equation draw:name="f0" draw:formula="logwidth/2"/>
@@ -8605,7 +8602,7 @@
               <draw:equation draw:name="f3" draw:formula="logwidth"/>
             </draw:enhanced-geometry>
           </draw:custom-shape>
-          <draw:custom-shape text:anchor-type="char" draw:z-index="8" draw:name="Caixa de Texto 2" draw:style-name="Mgr3" draw:text-style-name="MP2" svg:width="21.003cm" svg:height="0.759cm" svg:x="0cm" svg:y="0.529cm">
+          <draw:custom-shape text:anchor-type="char" draw:z-index="11" draw:name="Caixa de Texto 2" draw:style-name="Mgr3" draw:text-style-name="MP2" svg:width="21.003cm" svg:height="0.759cm" svg:x="0cm" svg:y="0.529cm">
             <svg:desc>{"HashCode":212578445,"Height":842.0,"Width":595.0,"Placement":"Header","Index":"Primary","Section":1,"Top":0.0,"Left":0.0}</svg:desc>
             <text:p text:style-name="Frame_20_contents" loext:marker-style-name="MT3">
               <text:span text:style-name="MT3">Uso Público CPFL</text:span>

</xml_diff>

<commit_message>
Adicionado Pagina HOME, menu lateral, e pagina responsiva carregando sempre dentro do mesmo layout sem carregar a pagina
</commit_message>
<xml_diff>
--- a/gerados/anexo_e1_editado.docx
+++ b/gerados/anexo_e1_editado.docx
@@ -315,7 +315,7 @@
               <text:bookmark-start text:name="permission-for-group:1789680364:everyone"/>
               <text:span text:style-name="T2"> </text:span>
               <text:bookmark-end text:name="permission-for-group:1789680364:everyone"/>
-              <text:span text:style-name="T3">5898541</text:span>
+              <text:span text:style-name="T3">25837648</text:span>
             </text:p>
           </table:table-cell>
           <table:covered-table-cell/>
@@ -514,7 +514,7 @@
           <table:covered-table-cell/>
           <table:table-cell table:style-name="Tabela1.A14" table:number-columns-spanned="2" office:value-type="string">
             <text:p text:style-name="P2" loext:marker-style-name="T2">
-              <text:span text:style-name="T7">4.0 K</text:span>
+              <text:span text:style-name="T7">4.5 K</text:span>
               <text:span text:style-name="T2">W (Valor de potência instalada total de geração, em kW)</text:span>
             </text:p>
           </table:table-cell>
@@ -585,7 +585,7 @@
               <text:bookmark-start text:name="permission-for-group:672728381:everyone"/>
               <text:span text:style-name="T2"> </text:span>
               <text:bookmark-end text:name="permission-for-group:672728381:everyone"/>
-              <text:span text:style-name="T9">SUN2000-G3-US-220</text:span>
+              <text:span text:style-name="T9">SUN-M220/225G4-EU-Q0 2.25KW</text:span>
             </text:p>
             <text:p text:style-name="P4" loext:marker-style-name="T2">
               <text:span text:style-name="T2">Quantidade instalada: </text:span>
@@ -603,7 +603,7 @@
               <text:span text:style-name="T12">
                 <text:s/>
               </text:span>
-              <text:span text:style-name="T8">4.0 kW</text:span>
+              <text:span text:style-name="T8">4.5 kW</text:span>
             </text:p>
             <text:p text:style-name="P4" loext:marker-style-name="T2">
               <text:span text:style-name="T2">(caso sejam empregados mais de um modelo de conversor, replicar as informações acima para os outros modelos)</text:span>
@@ -981,7 +981,7 @@
               <text:bookmark-start text:name="permission-for-group:132653521:everyone"/>
               <text:span text:style-name="T2"> </text:span>
               <text:bookmark-end text:name="permission-for-group:132653521:everyone"/>
-              <text:span text:style-name="T13">João Técnico</text:span>
+              <text:span text:style-name="T13">João Marques de Souza Junior / 446.790.168-09</text:span>
             </text:p>
           </table:table-cell>
           <table:covered-table-cell/>
@@ -992,7 +992,7 @@
           <table:table-cell table:style-name="Tabela1.A3" table:number-columns-spanned="4" office:value-type="string">
             <text:p text:style-name="P1" loext:marker-style-name="T2">
               <text:span text:style-name="T2">5.2 Informações para contato (telefone/e-mail): </text:span>
-              <text:span text:style-name="T13">(17) 99999-9999 / joao@empresa.com</text:span>
+              <text:span text:style-name="T13">(17) 9810-3483 / joao.souza.ti@outlook.com</text:span>
             </text:p>
           </table:table-cell>
           <table:covered-table-cell/>
@@ -1014,7 +1014,7 @@
         <table:table-row table:style-name="Tabela1.42">
           <table:table-cell table:style-name="Tabela1.A43" table:number-columns-spanned="2" office:value-type="string">
             <text:p text:style-name="P8" loext:marker-style-name="T14">
-              <text:span text:style-name="T15">São José do Rio Preto-SP</text:span>
+              <text:span text:style-name="T15">Guaíra-SP</text:span>
             </text:p>
           </table:table-cell>
           <table:covered-table-cell/>

</xml_diff>